<commit_message>
update week 06 dynamic SQL
</commit_message>
<xml_diff>
--- a/docs/Labs/Lab02/Student_Lab02_SpatialData.docx
+++ b/docs/Labs/Lab02/Student_Lab02_SpatialData.docx
@@ -51,19 +51,7 @@
         <w:rPr>
           <w:rFonts w:ascii="Calibri" w:hAnsi="Calibri" w:cs="Calibri"/>
         </w:rPr>
-        <w:t xml:space="preserve"> </w:t>
-      </w:r>
-      <w:r>
-        <w:rPr>
-          <w:rFonts w:ascii="Calibri" w:hAnsi="Calibri" w:cs="Calibri"/>
-        </w:rPr>
-        <w:t>Thursday, Feb 6</w:t>
-      </w:r>
-      <w:r>
-        <w:rPr>
-          <w:rFonts w:ascii="Calibri" w:hAnsi="Calibri" w:cs="Calibri"/>
-        </w:rPr>
-        <w:t xml:space="preserve"> </w:t>
+        <w:t xml:space="preserve"> Thursday, Feb 6 </w:t>
       </w:r>
       <w:proofErr w:type="gramStart"/>
       <w:r>
@@ -87,17 +75,7 @@
           <w:i/>
           <w:iCs/>
         </w:rPr>
-        <w:t>Lab0</w:t>
-      </w:r>
-      <w:r>
-        <w:rPr>
-          <w:rFonts w:ascii="Calibri" w:hAnsi="Calibri" w:cs="Calibri"/>
-          <w:b/>
-          <w:bCs/>
-          <w:i/>
-          <w:iCs/>
-        </w:rPr>
-        <w:t>2</w:t>
+        <w:t>Lab02</w:t>
       </w:r>
       <w:r>
         <w:rPr>

</xml_diff>